<commit_message>
changes to data cleaning and data description
</commit_message>
<xml_diff>
--- a/esselt21/tennis_module/module/tennis_handout_key.docx
+++ b/esselt21/tennis_module/module/tennis_handout_key.docx
@@ -28,7 +28,54 @@
           <w:rFonts w:asciiTheme="minorHAnsi" w:hAnsiTheme="minorHAnsi" w:cstheme="minorHAnsi"/>
           <w:sz w:val="22"/>
         </w:rPr>
-        <w:t>winning a Grand Slam, and the least from winning an ATP 250 tournament. In the data that we will be using, the provider has calculated an Elo ranking. This ranking considers what the tournaments are, as well as who each player is playing. So, playing a "harder" opponent in a Grand Slam counts for more than playing an "easy" opponent.</w:t>
+        <w:t>winning a Grand Slam, and the least from winning an ATP 250 tournament.</w:t>
+      </w:r>
+      <w:r>
+        <w:rPr>
+          <w:rFonts w:asciiTheme="minorHAnsi" w:hAnsiTheme="minorHAnsi" w:cstheme="minorHAnsi"/>
+          <w:sz w:val="22"/>
+        </w:rPr>
+        <w:t xml:space="preserve"> In the ATP, Grand Slam tournaments are played in a best of 5 format, and </w:t>
+      </w:r>
+      <w:proofErr w:type="spellStart"/>
+      <w:proofErr w:type="gramStart"/>
+      <w:r>
+        <w:rPr>
+          <w:rFonts w:asciiTheme="minorHAnsi" w:hAnsiTheme="minorHAnsi" w:cstheme="minorHAnsi"/>
+          <w:sz w:val="22"/>
+        </w:rPr>
+        <w:t>non Grand</w:t>
+      </w:r>
+      <w:proofErr w:type="spellEnd"/>
+      <w:proofErr w:type="gramEnd"/>
+      <w:r>
+        <w:rPr>
+          <w:rFonts w:asciiTheme="minorHAnsi" w:hAnsiTheme="minorHAnsi" w:cstheme="minorHAnsi"/>
+          <w:sz w:val="22"/>
+        </w:rPr>
+        <w:t xml:space="preserve"> Slam tournaments in a best of 3. In the WTA, all tournaments are played in a best of 3 format.</w:t>
+      </w:r>
+      <w:r>
+        <w:rPr>
+          <w:rFonts w:asciiTheme="minorHAnsi" w:hAnsiTheme="minorHAnsi" w:cstheme="minorHAnsi"/>
+          <w:sz w:val="22"/>
+        </w:rPr>
+        <w:t xml:space="preserve"> </w:t>
+      </w:r>
+    </w:p>
+    <w:p>
+      <w:pPr>
+        <w:rPr>
+          <w:rFonts w:asciiTheme="minorHAnsi" w:hAnsiTheme="minorHAnsi" w:cstheme="minorHAnsi"/>
+          <w:sz w:val="22"/>
+        </w:rPr>
+      </w:pPr>
+      <w:r>
+        <w:rPr>
+          <w:rFonts w:asciiTheme="minorHAnsi" w:hAnsiTheme="minorHAnsi" w:cstheme="minorHAnsi"/>
+          <w:sz w:val="22"/>
+        </w:rPr>
+        <w:t xml:space="preserve">In Tennis, there are also three different types of surfaces that are played on. </w:t>
       </w:r>
       <w:commentRangeStart w:id="0"/>
       <w:r>
@@ -36,7 +83,7 @@
           <w:rFonts w:asciiTheme="minorHAnsi" w:hAnsiTheme="minorHAnsi" w:cstheme="minorHAnsi"/>
           <w:sz w:val="22"/>
         </w:rPr>
-        <w:t xml:space="preserve"> For instance, if number 9 Elo ranked Casper Ruud plays number 1 Elo ranked Jannik Sinner and wins, it will be worth more than if Ruud played number 111 Elo ranked Stan Wawrinka.</w:t>
+        <w:t xml:space="preserve">The options are Grass, Hard, and Clay. </w:t>
       </w:r>
       <w:commentRangeEnd w:id="0"/>
       <w:r>
@@ -45,36 +92,6 @@
         </w:rPr>
         <w:commentReference w:id="0"/>
       </w:r>
-    </w:p>
-    <w:p>
-      <w:pPr>
-        <w:rPr>
-          <w:rFonts w:asciiTheme="minorHAnsi" w:hAnsiTheme="minorHAnsi" w:cstheme="minorHAnsi"/>
-          <w:sz w:val="22"/>
-        </w:rPr>
-      </w:pPr>
-      <w:r>
-        <w:rPr>
-          <w:rFonts w:asciiTheme="minorHAnsi" w:hAnsiTheme="minorHAnsi" w:cstheme="minorHAnsi"/>
-          <w:sz w:val="22"/>
-        </w:rPr>
-        <w:t xml:space="preserve">In Tennis, there are also three different types of surfaces that are played on. </w:t>
-      </w:r>
-      <w:commentRangeStart w:id="1"/>
-      <w:r>
-        <w:rPr>
-          <w:rFonts w:asciiTheme="minorHAnsi" w:hAnsiTheme="minorHAnsi" w:cstheme="minorHAnsi"/>
-          <w:sz w:val="22"/>
-        </w:rPr>
-        <w:t xml:space="preserve">The options are Grass, Hard, and Clay. </w:t>
-      </w:r>
-      <w:commentRangeEnd w:id="1"/>
-      <w:r>
-        <w:rPr>
-          <w:rStyle w:val="CommentReference"/>
-        </w:rPr>
-        <w:commentReference w:id="1"/>
-      </w:r>
       <w:r>
         <w:rPr>
           <w:rFonts w:asciiTheme="minorHAnsi" w:hAnsiTheme="minorHAnsi" w:cstheme="minorHAnsi"/>
@@ -102,14 +119,35 @@
           <w:rFonts w:asciiTheme="minorHAnsi" w:hAnsiTheme="minorHAnsi" w:cstheme="minorHAnsi"/>
           <w:sz w:val="22"/>
         </w:rPr>
-        <w:t>In this worksheet, we will look at the data including this Elo ranking and look at distributions, shapes, and a multiple linear regression model. There will be questions about each of these, some of them being more open ended than others.</w:t>
-      </w:r>
-      <w:r>
-        <w:rPr>
-          <w:rFonts w:asciiTheme="minorHAnsi" w:hAnsiTheme="minorHAnsi" w:cstheme="minorHAnsi"/>
-          <w:sz w:val="22"/>
-        </w:rPr>
-        <w:t xml:space="preserve"> </w:t>
+        <w:t xml:space="preserve">In this worksheet, we will </w:t>
+      </w:r>
+      <w:r>
+        <w:rPr>
+          <w:rFonts w:asciiTheme="minorHAnsi" w:hAnsiTheme="minorHAnsi" w:cstheme="minorHAnsi"/>
+          <w:sz w:val="22"/>
+        </w:rPr>
+        <w:t xml:space="preserve">look </w:t>
+      </w:r>
+      <w:r>
+        <w:rPr>
+          <w:rFonts w:asciiTheme="minorHAnsi" w:hAnsiTheme="minorHAnsi" w:cstheme="minorHAnsi"/>
+          <w:sz w:val="22"/>
+        </w:rPr>
+        <w:t xml:space="preserve">at distributions, shapes, </w:t>
+      </w:r>
+      <w:r>
+        <w:rPr>
+          <w:rFonts w:asciiTheme="minorHAnsi" w:hAnsiTheme="minorHAnsi" w:cstheme="minorHAnsi"/>
+          <w:sz w:val="22"/>
+        </w:rPr>
+        <w:t>differences between ATP and WTA, and differences between Grand Slams and Non-Grand Slams</w:t>
+      </w:r>
+      <w:r>
+        <w:rPr>
+          <w:rFonts w:asciiTheme="minorHAnsi" w:hAnsiTheme="minorHAnsi" w:cstheme="minorHAnsi"/>
+          <w:sz w:val="22"/>
+        </w:rPr>
+        <w:t>. There will be questions about each of these, some of them being more open ended than others.</w:t>
       </w:r>
     </w:p>
     <w:p>
@@ -1646,19 +1684,19 @@
           <w:rFonts w:asciiTheme="minorHAnsi" w:hAnsiTheme="minorHAnsi" w:cstheme="minorHAnsi"/>
         </w:rPr>
       </w:pPr>
-      <w:commentRangeStart w:id="2"/>
+      <w:commentRangeStart w:id="1"/>
       <w:r>
         <w:rPr>
           <w:rFonts w:asciiTheme="minorHAnsi" w:hAnsiTheme="minorHAnsi" w:cstheme="minorHAnsi"/>
         </w:rPr>
         <w:t>Interpret the coefficients for return points won percentage and grass and clay surfaces.</w:t>
       </w:r>
-      <w:commentRangeEnd w:id="2"/>
+      <w:commentRangeEnd w:id="1"/>
       <w:r>
         <w:rPr>
           <w:rStyle w:val="CommentReference"/>
         </w:rPr>
-        <w:commentReference w:id="2"/>
+        <w:commentReference w:id="1"/>
       </w:r>
     </w:p>
     <w:tbl>
@@ -3893,27 +3931,11 @@
         <w:annotationRef/>
       </w:r>
       <w:r>
-        <w:t>This is more like what I was thinking about describing Elo. (See comment for the Intro)</w:t>
+        <w:t>In the index.qmd file, you can likely add more about this. In particular, discuss why analyzing the play surface might be interesting.</w:t>
       </w:r>
     </w:p>
   </w:comment>
-  <w:comment w:id="1" w:author="Ivan Ramler" w:date="2024-06-10T10:20:00Z" w:initials="IR">
-    <w:p>
-      <w:pPr>
-        <w:pStyle w:val="CommentText"/>
-      </w:pPr>
-      <w:r>
-        <w:rPr>
-          <w:rStyle w:val="CommentReference"/>
-        </w:rPr>
-        <w:annotationRef/>
-      </w:r>
-      <w:r>
-        <w:t>In the index.qmd file, you can likely add more about this. In particular, discuss why analyzing the play surface might be interesting.</w:t>
-      </w:r>
-    </w:p>
-  </w:comment>
-  <w:comment w:id="2" w:author="Ivan Ramler" w:date="2024-06-10T10:23:00Z" w:initials="IR">
+  <w:comment w:id="1" w:author="Ivan Ramler" w:date="2024-06-10T10:23:00Z" w:initials="IR">
     <w:p>
       <w:pPr>
         <w:pStyle w:val="CommentText"/>
@@ -3986,7 +4008,6 @@
 
 <file path=word/commentsExtended.xml><?xml version="1.0" encoding="utf-8"?>
 <w15:commentsEx xmlns:wpc="http://schemas.microsoft.com/office/word/2010/wordprocessingCanvas" xmlns:cx="http://schemas.microsoft.com/office/drawing/2014/chartex" xmlns:cx1="http://schemas.microsoft.com/office/drawing/2015/9/8/chartex" xmlns:cx2="http://schemas.microsoft.com/office/drawing/2015/10/21/chartex" xmlns:cx3="http://schemas.microsoft.com/office/drawing/2016/5/9/chartex" xmlns:cx4="http://schemas.microsoft.com/office/drawing/2016/5/10/chartex" xmlns:cx5="http://schemas.microsoft.com/office/drawing/2016/5/11/chartex" xmlns:cx6="http://schemas.microsoft.com/office/drawing/2016/5/12/chartex" xmlns:cx7="http://schemas.microsoft.com/office/drawing/2016/5/13/chartex" xmlns:cx8="http://schemas.microsoft.com/office/drawing/2016/5/14/chartex" xmlns:mc="http://schemas.openxmlformats.org/markup-compatibility/2006" xmlns:aink="http://schemas.microsoft.com/office/drawing/2016/ink" xmlns:am3d="http://schemas.microsoft.com/office/drawing/2017/model3d" xmlns:o="urn:schemas-microsoft-com:office:office" xmlns:oel="http://schemas.microsoft.com/office/2019/extlst" xmlns:r="http://schemas.openxmlformats.org/officeDocument/2006/relationships" xmlns:m="http://schemas.openxmlformats.org/officeDocument/2006/math" xmlns:v="urn:schemas-microsoft-com:vml" xmlns:wp14="http://schemas.microsoft.com/office/word/2010/wordprocessingDrawing" xmlns:wp="http://schemas.openxmlformats.org/drawingml/2006/wordprocessingDrawing" xmlns:w10="urn:schemas-microsoft-com:office:word" xmlns:w="http://schemas.openxmlformats.org/wordprocessingml/2006/main" xmlns:w14="http://schemas.microsoft.com/office/word/2010/wordml" xmlns:w15="http://schemas.microsoft.com/office/word/2012/wordml" xmlns:w16cex="http://schemas.microsoft.com/office/word/2018/wordml/cex" xmlns:w16cid="http://schemas.microsoft.com/office/word/2016/wordml/cid" xmlns:w16="http://schemas.microsoft.com/office/word/2018/wordml" xmlns:w16sdtdh="http://schemas.microsoft.com/office/word/2020/wordml/sdtdatahash" xmlns:w16se="http://schemas.microsoft.com/office/word/2015/wordml/symex" xmlns:wpg="http://schemas.microsoft.com/office/word/2010/wordprocessingGroup" xmlns:wpi="http://schemas.microsoft.com/office/word/2010/wordprocessingInk" xmlns:wne="http://schemas.microsoft.com/office/word/2006/wordml" xmlns:wps="http://schemas.microsoft.com/office/word/2010/wordprocessingShape" mc:Ignorable="w14 w15 w16se w16cid w16 w16cex w16sdtdh wp14">
-  <w15:commentEx w15:paraId="63AF4892" w15:done="1"/>
   <w15:commentEx w15:paraId="6C92A969" w15:done="1"/>
   <w15:commentEx w15:paraId="0A577007" w15:done="0"/>
 </w15:commentsEx>
@@ -3994,19 +4015,6 @@
 
 <file path=word/commentsExtensible.xml><?xml version="1.0" encoding="utf-8"?>
 <w16cex:commentsExtensible xmlns:wpc="http://schemas.microsoft.com/office/word/2010/wordprocessingCanvas" xmlns:cx="http://schemas.microsoft.com/office/drawing/2014/chartex" xmlns:cx1="http://schemas.microsoft.com/office/drawing/2015/9/8/chartex" xmlns:cx2="http://schemas.microsoft.com/office/drawing/2015/10/21/chartex" xmlns:cx3="http://schemas.microsoft.com/office/drawing/2016/5/9/chartex" xmlns:cx4="http://schemas.microsoft.com/office/drawing/2016/5/10/chartex" xmlns:cx5="http://schemas.microsoft.com/office/drawing/2016/5/11/chartex" xmlns:cx6="http://schemas.microsoft.com/office/drawing/2016/5/12/chartex" xmlns:cx7="http://schemas.microsoft.com/office/drawing/2016/5/13/chartex" xmlns:cx8="http://schemas.microsoft.com/office/drawing/2016/5/14/chartex" xmlns:cr="http://schemas.microsoft.com/office/comments/2020/reactions" xmlns:mc="http://schemas.openxmlformats.org/markup-compatibility/2006" xmlns:aink="http://schemas.microsoft.com/office/drawing/2016/ink" xmlns:am3d="http://schemas.microsoft.com/office/drawing/2017/model3d" xmlns:o="urn:schemas-microsoft-com:office:office" xmlns:oel="http://schemas.microsoft.com/office/2019/extlst" xmlns:r="http://schemas.openxmlformats.org/officeDocument/2006/relationships" xmlns:m="http://schemas.openxmlformats.org/officeDocument/2006/math" xmlns:v="urn:schemas-microsoft-com:vml" xmlns:wp14="http://schemas.microsoft.com/office/word/2010/wordprocessingDrawing" xmlns:wp="http://schemas.openxmlformats.org/drawingml/2006/wordprocessingDrawing" xmlns:w10="urn:schemas-microsoft-com:office:word" xmlns:w="http://schemas.openxmlformats.org/wordprocessingml/2006/main" xmlns:w14="http://schemas.microsoft.com/office/word/2010/wordml" xmlns:w15="http://schemas.microsoft.com/office/word/2012/wordml" xmlns:w16cex="http://schemas.microsoft.com/office/word/2018/wordml/cex" xmlns:w16cid="http://schemas.microsoft.com/office/word/2016/wordml/cid" xmlns:w16="http://schemas.microsoft.com/office/word/2018/wordml" xmlns:w16sdtdh="http://schemas.microsoft.com/office/word/2020/wordml/sdtdatahash" xmlns:w16se="http://schemas.microsoft.com/office/word/2015/wordml/symex" xmlns:wpg="http://schemas.microsoft.com/office/word/2010/wordprocessingGroup" xmlns:wpi="http://schemas.microsoft.com/office/word/2010/wordprocessingInk" xmlns:wne="http://schemas.microsoft.com/office/word/2006/wordml" xmlns:wps="http://schemas.microsoft.com/office/word/2010/wordprocessingShape" mc:Ignorable="w14 w15 w16se w16cid w16 w16cex w16sdtdh cr wp14">
-  <w16cex:commentExtensible w16cex:durableId="238DB2DA">
-    <w16cex:extLst>
-      <w16:ext w16:uri="{CE6994B0-6A32-4C9F-8C6B-6E91EDA988CE}">
-        <cr:reactions xmlns:cr="http://schemas.microsoft.com/office/comments/2020/reactions">
-          <cr:reaction reactionType="1">
-            <cr:reactionInfo dateUtc="2024-06-10T15:53:20Z">
-              <cr:user userId="S::esselt21@stlawu.edu::6678c9ee-a7e0-4afb-8ba4-91b303eafd59" userProvider="AD" userName="Eric Seltzer"/>
-            </cr:reactionInfo>
-          </cr:reaction>
-        </cr:reactions>
-      </w16:ext>
-    </w16cex:extLst>
-  </w16cex:commentExtensible>
   <w16cex:commentExtensible w16cex:durableId="5B8C46EE">
     <w16cex:extLst>
       <w16:ext w16:uri="{CE6994B0-6A32-4C9F-8C6B-6E91EDA988CE}">
@@ -4025,7 +4033,6 @@
 
 <file path=word/commentsIds.xml><?xml version="1.0" encoding="utf-8"?>
 <w16cid:commentsIds xmlns:wpc="http://schemas.microsoft.com/office/word/2010/wordprocessingCanvas" xmlns:cx="http://schemas.microsoft.com/office/drawing/2014/chartex" xmlns:cx1="http://schemas.microsoft.com/office/drawing/2015/9/8/chartex" xmlns:cx2="http://schemas.microsoft.com/office/drawing/2015/10/21/chartex" xmlns:cx3="http://schemas.microsoft.com/office/drawing/2016/5/9/chartex" xmlns:cx4="http://schemas.microsoft.com/office/drawing/2016/5/10/chartex" xmlns:cx5="http://schemas.microsoft.com/office/drawing/2016/5/11/chartex" xmlns:cx6="http://schemas.microsoft.com/office/drawing/2016/5/12/chartex" xmlns:cx7="http://schemas.microsoft.com/office/drawing/2016/5/13/chartex" xmlns:cx8="http://schemas.microsoft.com/office/drawing/2016/5/14/chartex" xmlns:mc="http://schemas.openxmlformats.org/markup-compatibility/2006" xmlns:aink="http://schemas.microsoft.com/office/drawing/2016/ink" xmlns:am3d="http://schemas.microsoft.com/office/drawing/2017/model3d" xmlns:o="urn:schemas-microsoft-com:office:office" xmlns:oel="http://schemas.microsoft.com/office/2019/extlst" xmlns:r="http://schemas.openxmlformats.org/officeDocument/2006/relationships" xmlns:m="http://schemas.openxmlformats.org/officeDocument/2006/math" xmlns:v="urn:schemas-microsoft-com:vml" xmlns:wp14="http://schemas.microsoft.com/office/word/2010/wordprocessingDrawing" xmlns:wp="http://schemas.openxmlformats.org/drawingml/2006/wordprocessingDrawing" xmlns:w10="urn:schemas-microsoft-com:office:word" xmlns:w="http://schemas.openxmlformats.org/wordprocessingml/2006/main" xmlns:w14="http://schemas.microsoft.com/office/word/2010/wordml" xmlns:w15="http://schemas.microsoft.com/office/word/2012/wordml" xmlns:w16cex="http://schemas.microsoft.com/office/word/2018/wordml/cex" xmlns:w16cid="http://schemas.microsoft.com/office/word/2016/wordml/cid" xmlns:w16="http://schemas.microsoft.com/office/word/2018/wordml" xmlns:w16sdtdh="http://schemas.microsoft.com/office/word/2020/wordml/sdtdatahash" xmlns:w16se="http://schemas.microsoft.com/office/word/2015/wordml/symex" xmlns:wpg="http://schemas.microsoft.com/office/word/2010/wordprocessingGroup" xmlns:wpi="http://schemas.microsoft.com/office/word/2010/wordprocessingInk" xmlns:wne="http://schemas.microsoft.com/office/word/2006/wordml" xmlns:wps="http://schemas.microsoft.com/office/word/2010/wordprocessingShape" mc:Ignorable="w14 w15 w16se w16cid w16 w16cex w16sdtdh wp14">
-  <w16cid:commentId w16cid:paraId="63AF4892" w16cid:durableId="238DB2DA"/>
   <w16cid:commentId w16cid:paraId="6C92A969" w16cid:durableId="5B8C46EE"/>
   <w16cid:commentId w16cid:paraId="0A577007" w16cid:durableId="59CEA2B0"/>
 </w16cid:commentsIds>
@@ -5791,14 +5798,6 @@
 </file>
 
 <file path=customXml/item1.xml><?xml version="1.0" encoding="utf-8"?>
-<p:properties xmlns:p="http://schemas.microsoft.com/office/2006/metadata/properties" xmlns:xsi="http://www.w3.org/2001/XMLSchema-instance" xmlns:pc="http://schemas.microsoft.com/office/infopath/2007/PartnerControls">
-  <documentManagement>
-    <_activity xmlns="e05c2198-c7f4-4a0d-b4bf-65d044a0af3a" xsi:nil="true"/>
-  </documentManagement>
-</p:properties>
-</file>
-
-<file path=customXml/item2.xml><?xml version="1.0" encoding="utf-8"?>
 <ct:contentTypeSchema xmlns:ct="http://schemas.microsoft.com/office/2006/metadata/contentType" xmlns:ma="http://schemas.microsoft.com/office/2006/metadata/properties/metaAttributes" ct:_="" ma:_="" ma:contentTypeName="Document" ma:contentTypeID="0x01010012008C26A380764E93D6173BC8E45D18" ma:contentTypeVersion="18" ma:contentTypeDescription="Create a new document." ma:contentTypeScope="" ma:versionID="2bc5d5c1e4949ce54038d85f78203e54">
   <xsd:schema xmlns:xsd="http://www.w3.org/2001/XMLSchema" xmlns:xs="http://www.w3.org/2001/XMLSchema" xmlns:p="http://schemas.microsoft.com/office/2006/metadata/properties" xmlns:ns3="e05c2198-c7f4-4a0d-b4bf-65d044a0af3a" xmlns:ns4="f35bb85e-e3e3-44b4-b435-cc537d224feb" targetNamespace="http://schemas.microsoft.com/office/2006/metadata/properties" ma:root="true" ma:fieldsID="74afca3d1272b373a8b7bb89c999e992" ns3:_="" ns4:_="">
     <xsd:import namespace="e05c2198-c7f4-4a0d-b4bf-65d044a0af3a"/>
@@ -6051,6 +6050,14 @@
 </ct:contentTypeSchema>
 </file>
 
+<file path=customXml/item2.xml><?xml version="1.0" encoding="utf-8"?>
+<p:properties xmlns:p="http://schemas.microsoft.com/office/2006/metadata/properties" xmlns:xsi="http://www.w3.org/2001/XMLSchema-instance" xmlns:pc="http://schemas.microsoft.com/office/infopath/2007/PartnerControls">
+  <documentManagement>
+    <_activity xmlns="e05c2198-c7f4-4a0d-b4bf-65d044a0af3a" xsi:nil="true"/>
+  </documentManagement>
+</p:properties>
+</file>
+
 <file path=customXml/item3.xml><?xml version="1.0" encoding="utf-8"?>
 <?mso-contentType ?>
 <FormTemplates xmlns="http://schemas.microsoft.com/sharepoint/v3/contenttype/forms">
@@ -6061,16 +6068,6 @@
 </file>
 
 <file path=customXml/itemProps1.xml><?xml version="1.0" encoding="utf-8"?>
-<ds:datastoreItem xmlns:ds="http://schemas.openxmlformats.org/officeDocument/2006/customXml" ds:itemID="{F3423D69-6C19-4296-A38B-4CF321C01AD3}">
-  <ds:schemaRefs>
-    <ds:schemaRef ds:uri="http://schemas.microsoft.com/office/2006/metadata/properties"/>
-    <ds:schemaRef ds:uri="http://schemas.microsoft.com/office/infopath/2007/PartnerControls"/>
-    <ds:schemaRef ds:uri="e05c2198-c7f4-4a0d-b4bf-65d044a0af3a"/>
-  </ds:schemaRefs>
-</ds:datastoreItem>
-</file>
-
-<file path=customXml/itemProps2.xml><?xml version="1.0" encoding="utf-8"?>
 <ds:datastoreItem xmlns:ds="http://schemas.openxmlformats.org/officeDocument/2006/customXml" ds:itemID="{AB00C4A0-93D5-4E45-905F-45A539E8C61D}">
   <ds:schemaRefs>
     <ds:schemaRef ds:uri="http://schemas.microsoft.com/office/2006/metadata/contentType"/>
@@ -6089,6 +6086,16 @@
 </ds:datastoreItem>
 </file>
 
+<file path=customXml/itemProps2.xml><?xml version="1.0" encoding="utf-8"?>
+<ds:datastoreItem xmlns:ds="http://schemas.openxmlformats.org/officeDocument/2006/customXml" ds:itemID="{F3423D69-6C19-4296-A38B-4CF321C01AD3}">
+  <ds:schemaRefs>
+    <ds:schemaRef ds:uri="http://schemas.microsoft.com/office/2006/metadata/properties"/>
+    <ds:schemaRef ds:uri="http://schemas.microsoft.com/office/infopath/2007/PartnerControls"/>
+    <ds:schemaRef ds:uri="e05c2198-c7f4-4a0d-b4bf-65d044a0af3a"/>
+  </ds:schemaRefs>
+</ds:datastoreItem>
+</file>
+
 <file path=customXml/itemProps3.xml><?xml version="1.0" encoding="utf-8"?>
 <ds:datastoreItem xmlns:ds="http://schemas.openxmlformats.org/officeDocument/2006/customXml" ds:itemID="{12FA077F-00D7-4F4C-869C-252353222FC9}">
   <ds:schemaRefs>

</xml_diff>